<commit_message>
Added new Kalman + Lowess test data 1, and new plot function
</commit_message>
<xml_diff>
--- a/V2IDataReconstruction.docx
+++ b/V2IDataReconstruction.docx
@@ -1,6 +1,6 @@
 
 <file path=word/document.xml><?xml version="1.0" encoding="utf-8"?>
-<w:document xmlns:wpc="http://schemas.microsoft.com/office/word/2010/wordprocessingCanvas" xmlns:mc="http://schemas.openxmlformats.org/markup-compatibility/2006" xmlns:o="urn:schemas-microsoft-com:office:office" xmlns:r="http://schemas.openxmlformats.org/officeDocument/2006/relationships" xmlns:m="http://schemas.openxmlformats.org/officeDocument/2006/math" xmlns:v="urn:schemas-microsoft-com:vml" xmlns:wp14="http://schemas.microsoft.com/office/word/2010/wordprocessingDrawing" xmlns:wp="http://schemas.openxmlformats.org/drawingml/2006/wordprocessingDrawing" xmlns:w10="urn:schemas-microsoft-com:office:word" xmlns:w="http://schemas.openxmlformats.org/wordprocessingml/2006/main" xmlns:w14="http://schemas.microsoft.com/office/word/2010/wordml" xmlns:w15="http://schemas.microsoft.com/office/word/2012/wordml" xmlns:wpg="http://schemas.microsoft.com/office/word/2010/wordprocessingGroup" xmlns:wpi="http://schemas.microsoft.com/office/word/2010/wordprocessingInk" xmlns:wne="http://schemas.microsoft.com/office/word/2006/wordml" xmlns:wps="http://schemas.microsoft.com/office/word/2010/wordprocessingShape" mc:Ignorable="w14 w15 wp14">
+<w:document xmlns:wpc="http://schemas.microsoft.com/office/word/2010/wordprocessingCanvas" xmlns:cx="http://schemas.microsoft.com/office/drawing/2014/chartex" xmlns:cx1="http://schemas.microsoft.com/office/drawing/2015/9/8/chartex" xmlns:cx2="http://schemas.microsoft.com/office/drawing/2015/10/21/chartex" xmlns:mc="http://schemas.openxmlformats.org/markup-compatibility/2006" xmlns:o="urn:schemas-microsoft-com:office:office" xmlns:r="http://schemas.openxmlformats.org/officeDocument/2006/relationships" xmlns:m="http://schemas.openxmlformats.org/officeDocument/2006/math" xmlns:v="urn:schemas-microsoft-com:vml" xmlns:wp14="http://schemas.microsoft.com/office/word/2010/wordprocessingDrawing" xmlns:wp="http://schemas.openxmlformats.org/drawingml/2006/wordprocessingDrawing" xmlns:w10="urn:schemas-microsoft-com:office:word" xmlns:w="http://schemas.openxmlformats.org/wordprocessingml/2006/main" xmlns:w14="http://schemas.microsoft.com/office/word/2010/wordml" xmlns:w15="http://schemas.microsoft.com/office/word/2012/wordml" xmlns:w16se="http://schemas.microsoft.com/office/word/2015/wordml/symex" xmlns:wpg="http://schemas.microsoft.com/office/word/2010/wordprocessingGroup" xmlns:wpi="http://schemas.microsoft.com/office/word/2010/wordprocessingInk" xmlns:wne="http://schemas.microsoft.com/office/word/2006/wordml" xmlns:wps="http://schemas.microsoft.com/office/word/2010/wordprocessingShape" mc:Ignorable="w14 w15 w16se wp14">
   <w:body>
     <w:p>
       <w:pPr>
@@ -70,7 +70,7 @@
         </w:rPr>
         <w:t xml:space="preserve">E-mail: </w:t>
       </w:r>
-      <w:hyperlink r:id="rId7" w:history="1">
+      <w:hyperlink r:id="rId8" w:history="1">
         <w:r>
           <w:rPr>
             <w:rStyle w:val="Hyperlink"/>
@@ -302,7 +302,7 @@
         </w:rPr>
         <w:t xml:space="preserve"> </w:t>
       </w:r>
-      <w:hyperlink r:id="rId8" w:history="1">
+      <w:hyperlink r:id="rId9" w:history="1">
         <w:r>
           <w:rPr>
             <w:rStyle w:val="Hyperlink"/>
@@ -365,7 +365,7 @@
       <w:r>
         <w:t xml:space="preserve"> </w:t>
       </w:r>
-      <w:hyperlink r:id="rId9" w:history="1">
+      <w:hyperlink r:id="rId10" w:history="1">
         <w:r>
           <w:rPr>
             <w:rStyle w:val="Hyperlink"/>
@@ -475,7 +475,26 @@
           <w:sz w:val="24"/>
           <w:szCs w:val="24"/>
         </w:rPr>
-        <w:t xml:space="preserve"> </w:t>
+        <w:t xml:space="preserve"> x 250</w:t>
+      </w:r>
+    </w:p>
+    <w:p>
+      <w:pPr>
+        <w:spacing w:after="0"/>
+        <w:jc w:val="center"/>
+        <w:rPr>
+          <w:rFonts w:ascii="Times New Roman" w:hAnsi="Times New Roman" w:cs="Times New Roman"/>
+          <w:sz w:val="24"/>
+          <w:szCs w:val="24"/>
+        </w:rPr>
+      </w:pPr>
+      <w:r>
+        <w:rPr>
+          <w:rFonts w:ascii="Times New Roman" w:hAnsi="Times New Roman" w:cs="Times New Roman"/>
+          <w:sz w:val="24"/>
+          <w:szCs w:val="24"/>
+        </w:rPr>
+        <w:t>Number of Tables</w:t>
       </w:r>
       <w:proofErr w:type="gramStart"/>
       <w:r>
@@ -484,7 +503,15 @@
           <w:sz w:val="24"/>
           <w:szCs w:val="24"/>
         </w:rPr>
-        <w:t>x</w:t>
+        <w:t xml:space="preserve">: </w:t>
+      </w:r>
+      <w:r>
+        <w:rPr>
+          <w:rFonts w:ascii="Times New Roman" w:hAnsi="Times New Roman" w:cs="Times New Roman"/>
+          <w:sz w:val="24"/>
+          <w:szCs w:val="24"/>
+        </w:rPr>
+        <w:t>?</w:t>
       </w:r>
       <w:proofErr w:type="gramEnd"/>
       <w:r>
@@ -493,7 +520,7 @@
           <w:sz w:val="24"/>
           <w:szCs w:val="24"/>
         </w:rPr>
-        <w:t xml:space="preserve"> 250</w:t>
+        <w:t xml:space="preserve"> x 250</w:t>
       </w:r>
     </w:p>
     <w:p>
@@ -512,73 +539,8 @@
           <w:sz w:val="24"/>
           <w:szCs w:val="24"/>
         </w:rPr>
-        <w:t>Number of Tables</w:t>
-      </w:r>
-      <w:proofErr w:type="gramStart"/>
-      <w:r>
-        <w:rPr>
-          <w:rFonts w:ascii="Times New Roman" w:hAnsi="Times New Roman" w:cs="Times New Roman"/>
-          <w:sz w:val="24"/>
-          <w:szCs w:val="24"/>
-        </w:rPr>
-        <w:t xml:space="preserve">: </w:t>
-      </w:r>
-      <w:r>
-        <w:rPr>
-          <w:rFonts w:ascii="Times New Roman" w:hAnsi="Times New Roman" w:cs="Times New Roman"/>
-          <w:sz w:val="24"/>
-          <w:szCs w:val="24"/>
-        </w:rPr>
-        <w:t>?</w:t>
-      </w:r>
-      <w:proofErr w:type="gramEnd"/>
-      <w:r>
-        <w:rPr>
-          <w:rFonts w:ascii="Times New Roman" w:hAnsi="Times New Roman" w:cs="Times New Roman"/>
-          <w:sz w:val="24"/>
-          <w:szCs w:val="24"/>
-        </w:rPr>
-        <w:t xml:space="preserve"> </w:t>
-      </w:r>
-      <w:proofErr w:type="gramStart"/>
-      <w:r>
-        <w:rPr>
-          <w:rFonts w:ascii="Times New Roman" w:hAnsi="Times New Roman" w:cs="Times New Roman"/>
-          <w:sz w:val="24"/>
-          <w:szCs w:val="24"/>
-        </w:rPr>
-        <w:t>x</w:t>
-      </w:r>
-      <w:proofErr w:type="gramEnd"/>
-      <w:r>
-        <w:rPr>
-          <w:rFonts w:ascii="Times New Roman" w:hAnsi="Times New Roman" w:cs="Times New Roman"/>
-          <w:sz w:val="24"/>
-          <w:szCs w:val="24"/>
-        </w:rPr>
-        <w:t xml:space="preserve"> 250</w:t>
-      </w:r>
-    </w:p>
-    <w:p>
-      <w:pPr>
-        <w:spacing w:after="0"/>
-        <w:jc w:val="center"/>
-        <w:rPr>
-          <w:rFonts w:ascii="Times New Roman" w:hAnsi="Times New Roman" w:cs="Times New Roman"/>
-          <w:sz w:val="24"/>
-          <w:szCs w:val="24"/>
-        </w:rPr>
-      </w:pPr>
-      <w:r>
-        <w:rPr>
-          <w:rFonts w:ascii="Times New Roman" w:hAnsi="Times New Roman" w:cs="Times New Roman"/>
-          <w:sz w:val="24"/>
-          <w:szCs w:val="24"/>
-        </w:rPr>
         <w:t>Total words: ????</w:t>
       </w:r>
-      <w:bookmarkStart w:id="0" w:name="_GoBack"/>
-      <w:bookmarkEnd w:id="0"/>
     </w:p>
     <w:p>
       <w:pPr>
@@ -794,25 +756,7 @@
           <w:sz w:val="24"/>
           <w:szCs w:val="24"/>
         </w:rPr>
-        <w:t xml:space="preserve">Using dedicated short range communication (DSRC) at </w:t>
-      </w:r>
-      <w:proofErr w:type="gramStart"/>
-      <w:r>
-        <w:rPr>
-          <w:rFonts w:ascii="Times New Roman" w:hAnsi="Times New Roman" w:cs="Times New Roman"/>
-          <w:sz w:val="24"/>
-          <w:szCs w:val="24"/>
-        </w:rPr>
-        <w:t>5.9Ghz</w:t>
-      </w:r>
-      <w:proofErr w:type="gramEnd"/>
-      <w:r>
-        <w:rPr>
-          <w:rFonts w:ascii="Times New Roman" w:hAnsi="Times New Roman" w:cs="Times New Roman"/>
-          <w:sz w:val="24"/>
-          <w:szCs w:val="24"/>
-        </w:rPr>
-        <w:t xml:space="preserve">, vehicles will soon communicate to each other (vehicle to vehicle or V2V), to the infrastructure (V2I) or to pedestrians (V2P). </w:t>
+        <w:t xml:space="preserve">Using dedicated short range communication (DSRC) at 5.9Ghz, vehicles will soon communicate to each other (vehicle to vehicle or V2V), to the infrastructure (V2I) or to pedestrians (V2P). </w:t>
       </w:r>
       <w:r>
         <w:rPr>
@@ -1077,7 +1021,6 @@
         <w:t xml:space="preserve"> The data are broadcast at a nominal 10 </w:t>
       </w:r>
       <w:proofErr w:type="spellStart"/>
-      <w:proofErr w:type="gramStart"/>
       <w:r>
         <w:rPr>
           <w:rFonts w:ascii="Times New Roman" w:hAnsi="Times New Roman" w:cs="Times New Roman"/>
@@ -1087,7 +1030,6 @@
         <w:t>hz</w:t>
       </w:r>
       <w:proofErr w:type="spellEnd"/>
-      <w:proofErr w:type="gramEnd"/>
       <w:r>
         <w:rPr>
           <w:rFonts w:ascii="Times New Roman" w:hAnsi="Times New Roman" w:cs="Times New Roman"/>
@@ -1243,28 +1185,54 @@
           <w:sz w:val="24"/>
           <w:szCs w:val="24"/>
         </w:rPr>
-        <w:t>The goal of this work is to reconstruct historical or archival data, not real-time filtering or prediction. This gives us the freedom to use computationally expensive, non-deterministic algorithms to yield the best estimates. These in turn, could be used to create models of intersection and curve dynamics.</w:t>
-      </w:r>
-    </w:p>
-    <w:p>
-      <w:pPr>
-        <w:spacing w:after="0"/>
-        <w:rPr>
-          <w:rFonts w:ascii="Times New Roman" w:hAnsi="Times New Roman" w:cs="Times New Roman"/>
-          <w:sz w:val="24"/>
-          <w:szCs w:val="24"/>
-        </w:rPr>
-      </w:pPr>
-    </w:p>
-    <w:p>
-      <w:pPr>
-        <w:spacing w:after="0"/>
-        <w:rPr>
-          <w:rFonts w:ascii="Times New Roman" w:hAnsi="Times New Roman" w:cs="Times New Roman"/>
-          <w:sz w:val="24"/>
-          <w:szCs w:val="24"/>
-        </w:rPr>
-      </w:pPr>
+        <w:t xml:space="preserve">The goal of this work is to reconstruct historical or archival data, </w:t>
+      </w:r>
+      <w:commentRangeStart w:id="0"/>
+      <w:r>
+        <w:rPr>
+          <w:rFonts w:ascii="Times New Roman" w:hAnsi="Times New Roman" w:cs="Times New Roman"/>
+          <w:sz w:val="24"/>
+          <w:szCs w:val="24"/>
+        </w:rPr>
+        <w:t xml:space="preserve">not real-time filtering </w:t>
+      </w:r>
+      <w:commentRangeEnd w:id="0"/>
+      <w:r>
+        <w:rPr>
+          <w:rStyle w:val="CommentReference"/>
+        </w:rPr>
+        <w:commentReference w:id="0"/>
+      </w:r>
+      <w:r>
+        <w:rPr>
+          <w:rFonts w:ascii="Times New Roman" w:hAnsi="Times New Roman" w:cs="Times New Roman"/>
+          <w:sz w:val="24"/>
+          <w:szCs w:val="24"/>
+        </w:rPr>
+        <w:t>or prediction. This gives us the freedom to use computationally expensive, non-deterministic algorithms to yield the best estimates. These in turn, could be used to create models of intersection and curve dynamics.</w:t>
+      </w:r>
+    </w:p>
+    <w:p>
+      <w:pPr>
+        <w:spacing w:after="0"/>
+        <w:rPr>
+          <w:rFonts w:ascii="Times New Roman" w:hAnsi="Times New Roman" w:cs="Times New Roman"/>
+          <w:sz w:val="24"/>
+          <w:szCs w:val="24"/>
+        </w:rPr>
+      </w:pPr>
+    </w:p>
+    <w:p>
+      <w:pPr>
+        <w:spacing w:after="0"/>
+        <w:rPr>
+          <w:rFonts w:ascii="Times New Roman" w:hAnsi="Times New Roman" w:cs="Times New Roman"/>
+          <w:sz w:val="24"/>
+          <w:szCs w:val="24"/>
+        </w:rPr>
+      </w:pPr>
+      <w:bookmarkStart w:id="1" w:name="_GoBack"/>
+      <w:bookmarkEnd w:id="1"/>
     </w:p>
     <w:p>
       <w:pPr>
@@ -1472,8 +1440,8 @@
       </w:pPr>
     </w:p>
     <w:sectPr>
-      <w:headerReference w:type="default" r:id="rId10"/>
-      <w:footerReference w:type="default" r:id="rId11"/>
+      <w:headerReference w:type="default" r:id="rId13"/>
+      <w:footerReference w:type="default" r:id="rId14"/>
       <w:pgSz w:w="12240" w:h="15840"/>
       <w:pgMar w:top="1440" w:right="1440" w:bottom="1440" w:left="1440" w:header="720" w:footer="720" w:gutter="0"/>
       <w:lnNumType w:countBy="1"/>
@@ -1484,8 +1452,80 @@
 </w:document>
 </file>
 
+<file path=word/comments.xml><?xml version="1.0" encoding="utf-8"?>
+<w:comments xmlns:wpc="http://schemas.microsoft.com/office/word/2010/wordprocessingCanvas" xmlns:cx="http://schemas.microsoft.com/office/drawing/2014/chartex" xmlns:cx1="http://schemas.microsoft.com/office/drawing/2015/9/8/chartex" xmlns:cx2="http://schemas.microsoft.com/office/drawing/2015/10/21/chartex" xmlns:mc="http://schemas.openxmlformats.org/markup-compatibility/2006" xmlns:o="urn:schemas-microsoft-com:office:office" xmlns:r="http://schemas.openxmlformats.org/officeDocument/2006/relationships" xmlns:m="http://schemas.openxmlformats.org/officeDocument/2006/math" xmlns:v="urn:schemas-microsoft-com:vml" xmlns:wp14="http://schemas.microsoft.com/office/word/2010/wordprocessingDrawing" xmlns:wp="http://schemas.openxmlformats.org/drawingml/2006/wordprocessingDrawing" xmlns:w10="urn:schemas-microsoft-com:office:word" xmlns:w="http://schemas.openxmlformats.org/wordprocessingml/2006/main" xmlns:w14="http://schemas.microsoft.com/office/word/2010/wordml" xmlns:w15="http://schemas.microsoft.com/office/word/2012/wordml" xmlns:w16se="http://schemas.microsoft.com/office/word/2015/wordml/symex" xmlns:wpg="http://schemas.microsoft.com/office/word/2010/wordprocessingGroup" xmlns:wpi="http://schemas.microsoft.com/office/word/2010/wordprocessingInk" xmlns:wne="http://schemas.microsoft.com/office/word/2006/wordml" xmlns:wps="http://schemas.microsoft.com/office/word/2010/wordprocessingShape" mc:Ignorable="w14 w15 w16se wp14">
+  <w:comment w:id="0" w:author="Joseph S. Choi" w:date="2016-07-23T13:48:00Z" w:initials="JSC">
+    <w:p>
+      <w:pPr>
+        <w:pStyle w:val="CommentText"/>
+        <w:rPr>
+          <w:rFonts w:hint="eastAsia"/>
+          <w:lang w:eastAsia="ko-KR"/>
+        </w:rPr>
+      </w:pPr>
+      <w:r>
+        <w:rPr>
+          <w:rStyle w:val="CommentReference"/>
+        </w:rPr>
+        <w:annotationRef/>
+      </w:r>
+      <w:r>
+        <w:rPr>
+          <w:rFonts w:ascii="바탕" w:eastAsia="바탕" w:hAnsi="바탕" w:cs="바탕" w:hint="eastAsia"/>
+          <w:lang w:eastAsia="ko-KR"/>
+        </w:rPr>
+        <w:t xml:space="preserve">I think we can do </w:t>
+      </w:r>
+      <w:r>
+        <w:rPr>
+          <w:rFonts w:ascii="바탕" w:eastAsia="바탕" w:hAnsi="바탕" w:cs="바탕"/>
+          <w:lang w:eastAsia="ko-KR"/>
+        </w:rPr>
+        <w:t xml:space="preserve">almost </w:t>
+      </w:r>
+      <w:r>
+        <w:rPr>
+          <w:rFonts w:ascii="바탕" w:eastAsia="바탕" w:hAnsi="바탕" w:cs="바탕" w:hint="eastAsia"/>
+          <w:lang w:eastAsia="ko-KR"/>
+        </w:rPr>
+        <w:t xml:space="preserve">real-time since our algorithm only needs to be applied per vehicle, and can be </w:t>
+      </w:r>
+      <w:r>
+        <w:rPr>
+          <w:rFonts w:ascii="바탕" w:eastAsia="바탕" w:hAnsi="바탕" w:cs="바탕"/>
+          <w:lang w:eastAsia="ko-KR"/>
+        </w:rPr>
+        <w:t xml:space="preserve">processed using only a few time intervals (2-3 data points in time).  So for 10Hz signals, it would be .2-.3 sec + processing time, which might be only .5 sec total.  For faster rates, this would be much better.  This is at least true for the physically derived acceleration, velocity, etc.  Will likely be true to </w:t>
+      </w:r>
+      <w:proofErr w:type="spellStart"/>
+      <w:r>
+        <w:rPr>
+          <w:rFonts w:ascii="바탕" w:eastAsia="바탕" w:hAnsi="바탕" w:cs="바탕"/>
+          <w:lang w:eastAsia="ko-KR"/>
+        </w:rPr>
+        <w:t>Kalman</w:t>
+      </w:r>
+      <w:proofErr w:type="spellEnd"/>
+      <w:r>
+        <w:rPr>
+          <w:rFonts w:ascii="바탕" w:eastAsia="바탕" w:hAnsi="바탕" w:cs="바탕"/>
+          <w:lang w:eastAsia="ko-KR"/>
+        </w:rPr>
+        <w:t xml:space="preserve"> Filtering, too, maybe?</w:t>
+      </w:r>
+    </w:p>
+  </w:comment>
+</w:comments>
+</file>
+
+<file path=word/commentsExtended.xml><?xml version="1.0" encoding="utf-8"?>
+<w15:commentsEx xmlns:wpc="http://schemas.microsoft.com/office/word/2010/wordprocessingCanvas" xmlns:cx="http://schemas.microsoft.com/office/drawing/2014/chartex" xmlns:cx1="http://schemas.microsoft.com/office/drawing/2015/9/8/chartex" xmlns:cx2="http://schemas.microsoft.com/office/drawing/2015/10/21/chartex" xmlns:mc="http://schemas.openxmlformats.org/markup-compatibility/2006" xmlns:o="urn:schemas-microsoft-com:office:office" xmlns:r="http://schemas.openxmlformats.org/officeDocument/2006/relationships" xmlns:m="http://schemas.openxmlformats.org/officeDocument/2006/math" xmlns:v="urn:schemas-microsoft-com:vml" xmlns:wp14="http://schemas.microsoft.com/office/word/2010/wordprocessingDrawing" xmlns:wp="http://schemas.openxmlformats.org/drawingml/2006/wordprocessingDrawing" xmlns:w10="urn:schemas-microsoft-com:office:word" xmlns:w="http://schemas.openxmlformats.org/wordprocessingml/2006/main" xmlns:w14="http://schemas.microsoft.com/office/word/2010/wordml" xmlns:w15="http://schemas.microsoft.com/office/word/2012/wordml" xmlns:w16se="http://schemas.microsoft.com/office/word/2015/wordml/symex" xmlns:wpg="http://schemas.microsoft.com/office/word/2010/wordprocessingGroup" xmlns:wpi="http://schemas.microsoft.com/office/word/2010/wordprocessingInk" xmlns:wne="http://schemas.microsoft.com/office/word/2006/wordml" xmlns:wps="http://schemas.microsoft.com/office/word/2010/wordprocessingShape" mc:Ignorable="w14 w15 w16se wp14">
+  <w15:commentEx w15:paraId="0CC963CF" w15:done="0"/>
+</w15:commentsEx>
+</file>
+
 <file path=word/endnotes.xml><?xml version="1.0" encoding="utf-8"?>
-<w:endnotes xmlns:wpc="http://schemas.microsoft.com/office/word/2010/wordprocessingCanvas" xmlns:mc="http://schemas.openxmlformats.org/markup-compatibility/2006" xmlns:o="urn:schemas-microsoft-com:office:office" xmlns:r="http://schemas.openxmlformats.org/officeDocument/2006/relationships" xmlns:m="http://schemas.openxmlformats.org/officeDocument/2006/math" xmlns:v="urn:schemas-microsoft-com:vml" xmlns:wp14="http://schemas.microsoft.com/office/word/2010/wordprocessingDrawing" xmlns:wp="http://schemas.openxmlformats.org/drawingml/2006/wordprocessingDrawing" xmlns:w10="urn:schemas-microsoft-com:office:word" xmlns:w="http://schemas.openxmlformats.org/wordprocessingml/2006/main" xmlns:w14="http://schemas.microsoft.com/office/word/2010/wordml" xmlns:w15="http://schemas.microsoft.com/office/word/2012/wordml" xmlns:wpg="http://schemas.microsoft.com/office/word/2010/wordprocessingGroup" xmlns:wpi="http://schemas.microsoft.com/office/word/2010/wordprocessingInk" xmlns:wne="http://schemas.microsoft.com/office/word/2006/wordml" xmlns:wps="http://schemas.microsoft.com/office/word/2010/wordprocessingShape" mc:Ignorable="w14 w15 wp14">
+<w:endnotes xmlns:wpc="http://schemas.microsoft.com/office/word/2010/wordprocessingCanvas" xmlns:cx="http://schemas.microsoft.com/office/drawing/2014/chartex" xmlns:cx1="http://schemas.microsoft.com/office/drawing/2015/9/8/chartex" xmlns:cx2="http://schemas.microsoft.com/office/drawing/2015/10/21/chartex" xmlns:mc="http://schemas.openxmlformats.org/markup-compatibility/2006" xmlns:o="urn:schemas-microsoft-com:office:office" xmlns:r="http://schemas.openxmlformats.org/officeDocument/2006/relationships" xmlns:m="http://schemas.openxmlformats.org/officeDocument/2006/math" xmlns:v="urn:schemas-microsoft-com:vml" xmlns:wp14="http://schemas.microsoft.com/office/word/2010/wordprocessingDrawing" xmlns:wp="http://schemas.openxmlformats.org/drawingml/2006/wordprocessingDrawing" xmlns:w10="urn:schemas-microsoft-com:office:word" xmlns:w="http://schemas.openxmlformats.org/wordprocessingml/2006/main" xmlns:w14="http://schemas.microsoft.com/office/word/2010/wordml" xmlns:w15="http://schemas.microsoft.com/office/word/2012/wordml" xmlns:w16se="http://schemas.microsoft.com/office/word/2015/wordml/symex" xmlns:wpg="http://schemas.microsoft.com/office/word/2010/wordprocessingGroup" xmlns:wpi="http://schemas.microsoft.com/office/word/2010/wordprocessingInk" xmlns:wne="http://schemas.microsoft.com/office/word/2006/wordml" xmlns:wps="http://schemas.microsoft.com/office/word/2010/wordprocessingShape" mc:Ignorable="w14 w15 w16se wp14">
   <w:endnote w:type="separator" w:id="-1">
     <w:p>
       <w:pPr>
@@ -1510,7 +1550,7 @@
 </file>
 
 <file path=word/footer1.xml><?xml version="1.0" encoding="utf-8"?>
-<w:ftr xmlns:wpc="http://schemas.microsoft.com/office/word/2010/wordprocessingCanvas" xmlns:mc="http://schemas.openxmlformats.org/markup-compatibility/2006" xmlns:o="urn:schemas-microsoft-com:office:office" xmlns:r="http://schemas.openxmlformats.org/officeDocument/2006/relationships" xmlns:m="http://schemas.openxmlformats.org/officeDocument/2006/math" xmlns:v="urn:schemas-microsoft-com:vml" xmlns:wp14="http://schemas.microsoft.com/office/word/2010/wordprocessingDrawing" xmlns:wp="http://schemas.openxmlformats.org/drawingml/2006/wordprocessingDrawing" xmlns:w10="urn:schemas-microsoft-com:office:word" xmlns:w="http://schemas.openxmlformats.org/wordprocessingml/2006/main" xmlns:w14="http://schemas.microsoft.com/office/word/2010/wordml" xmlns:w15="http://schemas.microsoft.com/office/word/2012/wordml" xmlns:wpg="http://schemas.microsoft.com/office/word/2010/wordprocessingGroup" xmlns:wpi="http://schemas.microsoft.com/office/word/2010/wordprocessingInk" xmlns:wne="http://schemas.microsoft.com/office/word/2006/wordml" xmlns:wps="http://schemas.microsoft.com/office/word/2010/wordprocessingShape" mc:Ignorable="w14 w15 wp14">
+<w:ftr xmlns:wpc="http://schemas.microsoft.com/office/word/2010/wordprocessingCanvas" xmlns:cx="http://schemas.microsoft.com/office/drawing/2014/chartex" xmlns:cx1="http://schemas.microsoft.com/office/drawing/2015/9/8/chartex" xmlns:cx2="http://schemas.microsoft.com/office/drawing/2015/10/21/chartex" xmlns:mc="http://schemas.openxmlformats.org/markup-compatibility/2006" xmlns:o="urn:schemas-microsoft-com:office:office" xmlns:r="http://schemas.openxmlformats.org/officeDocument/2006/relationships" xmlns:m="http://schemas.openxmlformats.org/officeDocument/2006/math" xmlns:v="urn:schemas-microsoft-com:vml" xmlns:wp14="http://schemas.microsoft.com/office/word/2010/wordprocessingDrawing" xmlns:wp="http://schemas.openxmlformats.org/drawingml/2006/wordprocessingDrawing" xmlns:w10="urn:schemas-microsoft-com:office:word" xmlns:w="http://schemas.openxmlformats.org/wordprocessingml/2006/main" xmlns:w14="http://schemas.microsoft.com/office/word/2010/wordml" xmlns:w15="http://schemas.microsoft.com/office/word/2012/wordml" xmlns:w16se="http://schemas.microsoft.com/office/word/2015/wordml/symex" xmlns:wpg="http://schemas.microsoft.com/office/word/2010/wordprocessingGroup" xmlns:wpi="http://schemas.microsoft.com/office/word/2010/wordprocessingInk" xmlns:wne="http://schemas.microsoft.com/office/word/2006/wordml" xmlns:wps="http://schemas.microsoft.com/office/word/2010/wordprocessingShape" mc:Ignorable="w14 w15 w16se wp14">
   <w:p>
     <w:pPr>
       <w:pStyle w:val="Footer"/>
@@ -1526,7 +1566,7 @@
 </file>
 
 <file path=word/footnotes.xml><?xml version="1.0" encoding="utf-8"?>
-<w:footnotes xmlns:wpc="http://schemas.microsoft.com/office/word/2010/wordprocessingCanvas" xmlns:mc="http://schemas.openxmlformats.org/markup-compatibility/2006" xmlns:o="urn:schemas-microsoft-com:office:office" xmlns:r="http://schemas.openxmlformats.org/officeDocument/2006/relationships" xmlns:m="http://schemas.openxmlformats.org/officeDocument/2006/math" xmlns:v="urn:schemas-microsoft-com:vml" xmlns:wp14="http://schemas.microsoft.com/office/word/2010/wordprocessingDrawing" xmlns:wp="http://schemas.openxmlformats.org/drawingml/2006/wordprocessingDrawing" xmlns:w10="urn:schemas-microsoft-com:office:word" xmlns:w="http://schemas.openxmlformats.org/wordprocessingml/2006/main" xmlns:w14="http://schemas.microsoft.com/office/word/2010/wordml" xmlns:w15="http://schemas.microsoft.com/office/word/2012/wordml" xmlns:wpg="http://schemas.microsoft.com/office/word/2010/wordprocessingGroup" xmlns:wpi="http://schemas.microsoft.com/office/word/2010/wordprocessingInk" xmlns:wne="http://schemas.microsoft.com/office/word/2006/wordml" xmlns:wps="http://schemas.microsoft.com/office/word/2010/wordprocessingShape" mc:Ignorable="w14 w15 wp14">
+<w:footnotes xmlns:wpc="http://schemas.microsoft.com/office/word/2010/wordprocessingCanvas" xmlns:cx="http://schemas.microsoft.com/office/drawing/2014/chartex" xmlns:cx1="http://schemas.microsoft.com/office/drawing/2015/9/8/chartex" xmlns:cx2="http://schemas.microsoft.com/office/drawing/2015/10/21/chartex" xmlns:mc="http://schemas.openxmlformats.org/markup-compatibility/2006" xmlns:o="urn:schemas-microsoft-com:office:office" xmlns:r="http://schemas.openxmlformats.org/officeDocument/2006/relationships" xmlns:m="http://schemas.openxmlformats.org/officeDocument/2006/math" xmlns:v="urn:schemas-microsoft-com:vml" xmlns:wp14="http://schemas.microsoft.com/office/word/2010/wordprocessingDrawing" xmlns:wp="http://schemas.openxmlformats.org/drawingml/2006/wordprocessingDrawing" xmlns:w10="urn:schemas-microsoft-com:office:word" xmlns:w="http://schemas.openxmlformats.org/wordprocessingml/2006/main" xmlns:w14="http://schemas.microsoft.com/office/word/2010/wordml" xmlns:w15="http://schemas.microsoft.com/office/word/2012/wordml" xmlns:w16se="http://schemas.microsoft.com/office/word/2015/wordml/symex" xmlns:wpg="http://schemas.microsoft.com/office/word/2010/wordprocessingGroup" xmlns:wpi="http://schemas.microsoft.com/office/word/2010/wordprocessingInk" xmlns:wne="http://schemas.microsoft.com/office/word/2006/wordml" xmlns:wps="http://schemas.microsoft.com/office/word/2010/wordprocessingShape" mc:Ignorable="w14 w15 w16se wp14">
   <w:footnote w:type="separator" w:id="-1">
     <w:p>
       <w:pPr>
@@ -1551,7 +1591,7 @@
 </file>
 
 <file path=word/header1.xml><?xml version="1.0" encoding="utf-8"?>
-<w:hdr xmlns:wpc="http://schemas.microsoft.com/office/word/2010/wordprocessingCanvas" xmlns:mc="http://schemas.openxmlformats.org/markup-compatibility/2006" xmlns:o="urn:schemas-microsoft-com:office:office" xmlns:r="http://schemas.openxmlformats.org/officeDocument/2006/relationships" xmlns:m="http://schemas.openxmlformats.org/officeDocument/2006/math" xmlns:v="urn:schemas-microsoft-com:vml" xmlns:wp14="http://schemas.microsoft.com/office/word/2010/wordprocessingDrawing" xmlns:wp="http://schemas.openxmlformats.org/drawingml/2006/wordprocessingDrawing" xmlns:w10="urn:schemas-microsoft-com:office:word" xmlns:w="http://schemas.openxmlformats.org/wordprocessingml/2006/main" xmlns:w14="http://schemas.microsoft.com/office/word/2010/wordml" xmlns:w15="http://schemas.microsoft.com/office/word/2012/wordml" xmlns:wpg="http://schemas.microsoft.com/office/word/2010/wordprocessingGroup" xmlns:wpi="http://schemas.microsoft.com/office/word/2010/wordprocessingInk" xmlns:wne="http://schemas.microsoft.com/office/word/2006/wordml" xmlns:wps="http://schemas.microsoft.com/office/word/2010/wordprocessingShape" mc:Ignorable="w14 w15 wp14">
+<w:hdr xmlns:wpc="http://schemas.microsoft.com/office/word/2010/wordprocessingCanvas" xmlns:cx="http://schemas.microsoft.com/office/drawing/2014/chartex" xmlns:cx1="http://schemas.microsoft.com/office/drawing/2015/9/8/chartex" xmlns:cx2="http://schemas.microsoft.com/office/drawing/2015/10/21/chartex" xmlns:mc="http://schemas.openxmlformats.org/markup-compatibility/2006" xmlns:o="urn:schemas-microsoft-com:office:office" xmlns:r="http://schemas.openxmlformats.org/officeDocument/2006/relationships" xmlns:m="http://schemas.openxmlformats.org/officeDocument/2006/math" xmlns:v="urn:schemas-microsoft-com:vml" xmlns:wp14="http://schemas.microsoft.com/office/word/2010/wordprocessingDrawing" xmlns:wp="http://schemas.openxmlformats.org/drawingml/2006/wordprocessingDrawing" xmlns:w10="urn:schemas-microsoft-com:office:word" xmlns:w="http://schemas.openxmlformats.org/wordprocessingml/2006/main" xmlns:w14="http://schemas.microsoft.com/office/word/2010/wordml" xmlns:w15="http://schemas.microsoft.com/office/word/2012/wordml" xmlns:w16se="http://schemas.microsoft.com/office/word/2015/wordml/symex" xmlns:wpg="http://schemas.microsoft.com/office/word/2010/wordprocessingGroup" xmlns:wpi="http://schemas.microsoft.com/office/word/2010/wordprocessingInk" xmlns:wne="http://schemas.microsoft.com/office/word/2006/wordml" xmlns:wps="http://schemas.microsoft.com/office/word/2010/wordprocessingShape" mc:Ignorable="w14 w15 w16se wp14">
   <w:p>
     <w:pPr>
       <w:pStyle w:val="Header"/>
@@ -1606,7 +1646,7 @@
 </file>
 
 <file path=word/numbering.xml><?xml version="1.0" encoding="utf-8"?>
-<w:numbering xmlns:wpc="http://schemas.microsoft.com/office/word/2010/wordprocessingCanvas" xmlns:mc="http://schemas.openxmlformats.org/markup-compatibility/2006" xmlns:o="urn:schemas-microsoft-com:office:office" xmlns:r="http://schemas.openxmlformats.org/officeDocument/2006/relationships" xmlns:m="http://schemas.openxmlformats.org/officeDocument/2006/math" xmlns:v="urn:schemas-microsoft-com:vml" xmlns:wp14="http://schemas.microsoft.com/office/word/2010/wordprocessingDrawing" xmlns:wp="http://schemas.openxmlformats.org/drawingml/2006/wordprocessingDrawing" xmlns:w10="urn:schemas-microsoft-com:office:word" xmlns:w="http://schemas.openxmlformats.org/wordprocessingml/2006/main" xmlns:w14="http://schemas.microsoft.com/office/word/2010/wordml" xmlns:w15="http://schemas.microsoft.com/office/word/2012/wordml" xmlns:wpg="http://schemas.microsoft.com/office/word/2010/wordprocessingGroup" xmlns:wpi="http://schemas.microsoft.com/office/word/2010/wordprocessingInk" xmlns:wne="http://schemas.microsoft.com/office/word/2006/wordml" xmlns:wps="http://schemas.microsoft.com/office/word/2010/wordprocessingShape" mc:Ignorable="w14 w15 wp14">
+<w:numbering xmlns:wpc="http://schemas.microsoft.com/office/word/2010/wordprocessingCanvas" xmlns:cx="http://schemas.microsoft.com/office/drawing/2014/chartex" xmlns:cx1="http://schemas.microsoft.com/office/drawing/2015/9/8/chartex" xmlns:cx2="http://schemas.microsoft.com/office/drawing/2015/10/21/chartex" xmlns:mc="http://schemas.openxmlformats.org/markup-compatibility/2006" xmlns:o="urn:schemas-microsoft-com:office:office" xmlns:r="http://schemas.openxmlformats.org/officeDocument/2006/relationships" xmlns:m="http://schemas.openxmlformats.org/officeDocument/2006/math" xmlns:v="urn:schemas-microsoft-com:vml" xmlns:wp14="http://schemas.microsoft.com/office/word/2010/wordprocessingDrawing" xmlns:wp="http://schemas.openxmlformats.org/drawingml/2006/wordprocessingDrawing" xmlns:w10="urn:schemas-microsoft-com:office:word" xmlns:w="http://schemas.openxmlformats.org/wordprocessingml/2006/main" xmlns:w14="http://schemas.microsoft.com/office/word/2010/wordml" xmlns:w15="http://schemas.microsoft.com/office/word/2012/wordml" xmlns:w16se="http://schemas.microsoft.com/office/word/2015/wordml/symex" xmlns:wpg="http://schemas.microsoft.com/office/word/2010/wordprocessingGroup" xmlns:wpi="http://schemas.microsoft.com/office/word/2010/wordprocessingInk" xmlns:wne="http://schemas.microsoft.com/office/word/2006/wordml" xmlns:wps="http://schemas.microsoft.com/office/word/2010/wordprocessingShape" mc:Ignorable="w14 w15 w16se wp14">
   <w:abstractNum w:abstractNumId="0" w15:restartNumberingAfterBreak="0">
     <w:nsid w:val="00A30D26"/>
     <w:multiLevelType w:val="hybridMultilevel"/>
@@ -2609,8 +2649,16 @@
 </w:numbering>
 </file>
 
+<file path=word/people.xml><?xml version="1.0" encoding="utf-8"?>
+<w15:people xmlns:wpc="http://schemas.microsoft.com/office/word/2010/wordprocessingCanvas" xmlns:cx="http://schemas.microsoft.com/office/drawing/2014/chartex" xmlns:cx1="http://schemas.microsoft.com/office/drawing/2015/9/8/chartex" xmlns:cx2="http://schemas.microsoft.com/office/drawing/2015/10/21/chartex" xmlns:mc="http://schemas.openxmlformats.org/markup-compatibility/2006" xmlns:o="urn:schemas-microsoft-com:office:office" xmlns:r="http://schemas.openxmlformats.org/officeDocument/2006/relationships" xmlns:m="http://schemas.openxmlformats.org/officeDocument/2006/math" xmlns:v="urn:schemas-microsoft-com:vml" xmlns:wp14="http://schemas.microsoft.com/office/word/2010/wordprocessingDrawing" xmlns:wp="http://schemas.openxmlformats.org/drawingml/2006/wordprocessingDrawing" xmlns:w10="urn:schemas-microsoft-com:office:word" xmlns:w="http://schemas.openxmlformats.org/wordprocessingml/2006/main" xmlns:w14="http://schemas.microsoft.com/office/word/2010/wordml" xmlns:w15="http://schemas.microsoft.com/office/word/2012/wordml" xmlns:w16se="http://schemas.microsoft.com/office/word/2015/wordml/symex" xmlns:wpg="http://schemas.microsoft.com/office/word/2010/wordprocessingGroup" xmlns:wpi="http://schemas.microsoft.com/office/word/2010/wordprocessingInk" xmlns:wne="http://schemas.microsoft.com/office/word/2006/wordml" xmlns:wps="http://schemas.microsoft.com/office/word/2010/wordprocessingShape" mc:Ignorable="w14 w15 w16se wp14">
+  <w15:person w15:author="Joseph S. Choi">
+    <w15:presenceInfo w15:providerId="None" w15:userId="Joseph S. Choi"/>
+  </w15:person>
+</w15:people>
+</file>
+
 <file path=word/styles.xml><?xml version="1.0" encoding="utf-8"?>
-<w:styles xmlns:mc="http://schemas.openxmlformats.org/markup-compatibility/2006" xmlns:r="http://schemas.openxmlformats.org/officeDocument/2006/relationships" xmlns:w="http://schemas.openxmlformats.org/wordprocessingml/2006/main" xmlns:w14="http://schemas.microsoft.com/office/word/2010/wordml" xmlns:w15="http://schemas.microsoft.com/office/word/2012/wordml" mc:Ignorable="w14 w15">
+<w:styles xmlns:mc="http://schemas.openxmlformats.org/markup-compatibility/2006" xmlns:r="http://schemas.openxmlformats.org/officeDocument/2006/relationships" xmlns:w="http://schemas.openxmlformats.org/wordprocessingml/2006/main" xmlns:w14="http://schemas.microsoft.com/office/word/2010/wordml" xmlns:w15="http://schemas.microsoft.com/office/word/2012/wordml" xmlns:w16se="http://schemas.microsoft.com/office/word/2015/wordml/symex" mc:Ignorable="w14 w15 w16se">
   <w:docDefaults>
     <w:rPrDefault>
       <w:rPr>
@@ -2626,7 +2674,7 @@
       </w:pPr>
     </w:pPrDefault>
   </w:docDefaults>
-  <w:latentStyles w:defLockedState="0" w:defUIPriority="99" w:defSemiHidden="0" w:defUnhideWhenUsed="0" w:defQFormat="0" w:count="371">
+  <w:latentStyles w:defLockedState="0" w:defUIPriority="99" w:defSemiHidden="0" w:defUnhideWhenUsed="0" w:defQFormat="0" w:count="372">
     <w:lsdException w:name="Normal" w:uiPriority="0" w:qFormat="1"/>
     <w:lsdException w:name="heading 1" w:uiPriority="0" w:qFormat="1"/>
     <w:lsdException w:name="heading 2" w:semiHidden="1" w:uiPriority="0" w:unhideWhenUsed="1" w:qFormat="1"/>
@@ -2732,7 +2780,6 @@
     <w:lsdException w:name="HTML Sample" w:semiHidden="1" w:unhideWhenUsed="1"/>
     <w:lsdException w:name="HTML Typewriter" w:semiHidden="1" w:unhideWhenUsed="1"/>
     <w:lsdException w:name="HTML Variable" w:semiHidden="1" w:unhideWhenUsed="1"/>
-    <w:lsdException w:name="Normal Table" w:semiHidden="1" w:unhideWhenUsed="1"/>
     <w:lsdException w:name="annotation subject" w:semiHidden="1" w:unhideWhenUsed="1"/>
     <w:lsdException w:name="No List" w:semiHidden="1" w:unhideWhenUsed="1"/>
     <w:lsdException w:name="Outline List 1" w:semiHidden="1" w:unhideWhenUsed="1"/>
@@ -2779,10 +2826,8 @@
     <w:lsdException w:name="Table Subtle 2" w:semiHidden="1" w:unhideWhenUsed="1"/>
     <w:lsdException w:name="Table Web 1" w:semiHidden="1" w:unhideWhenUsed="1"/>
     <w:lsdException w:name="Table Web 2" w:semiHidden="1" w:unhideWhenUsed="1"/>
-    <w:lsdException w:name="Table Web 3" w:semiHidden="1" w:unhideWhenUsed="1"/>
     <w:lsdException w:name="Balloon Text" w:semiHidden="1" w:unhideWhenUsed="1"/>
     <w:lsdException w:name="Table Grid" w:uiPriority="59"/>
-    <w:lsdException w:name="Table Theme" w:semiHidden="1" w:unhideWhenUsed="1"/>
     <w:lsdException w:name="Placeholder Text" w:semiHidden="1"/>
     <w:lsdException w:name="No Spacing" w:uiPriority="1" w:qFormat="1"/>
     <w:lsdException w:name="Light Shading" w:uiPriority="60"/>
@@ -2998,6 +3043,7 @@
     <w:lsdException w:name="List Table 5 Dark Accent 6" w:uiPriority="50"/>
     <w:lsdException w:name="List Table 6 Colorful Accent 6" w:uiPriority="51"/>
     <w:lsdException w:name="List Table 7 Colorful Accent 6" w:uiPriority="52"/>
+    <w:lsdException w:name="Mention" w:semiHidden="1" w:unhideWhenUsed="1"/>
   </w:latentStyles>
   <w:style w:type="paragraph" w:default="1" w:styleId="Normal">
     <w:name w:val="Normal"/>
@@ -3839,4 +3885,16 @@
   <a:objectDefaults/>
   <a:extraClrSchemeLst/>
 </a:theme>
+</file>
+
+<file path=customXml/item1.xml><?xml version="1.0" encoding="utf-8"?>
+<b:Sources xmlns:b="http://schemas.openxmlformats.org/officeDocument/2006/bibliography" xmlns="http://schemas.openxmlformats.org/officeDocument/2006/bibliography" SelectedStyle="\APASixthEditionOfficeOnline.xsl" StyleName="APA" Version="6"/>
+</file>
+
+<file path=customXml/itemProps1.xml><?xml version="1.0" encoding="utf-8"?>
+<ds:datastoreItem xmlns:ds="http://schemas.openxmlformats.org/officeDocument/2006/customXml" ds:itemID="{5E193747-26D8-465A-B926-C515FA0C4218}">
+  <ds:schemaRefs>
+    <ds:schemaRef ds:uri="http://schemas.openxmlformats.org/officeDocument/2006/bibliography"/>
+  </ds:schemaRefs>
+</ds:datastoreItem>
 </file>
</xml_diff>